<commit_message>
changed inject template font to non-serif
</commit_message>
<xml_diff>
--- a/Blank Inject Network Template.docx
+++ b/Blank Inject Network Template.docx
@@ -8,15 +8,17 @@
         <w:jc w:val="center"/>
         <w:rPr>
           <w:rStyle w:val="BookTitle"/>
-          <w:sz w:val="40"/>
-          <w:szCs w:val="40"/>
+          <w:rFonts w:ascii="Verdana Pro" w:hAnsi="Verdana Pro"/>
+          <w:sz w:val="28"/>
+          <w:szCs w:val="28"/>
         </w:rPr>
       </w:pPr>
       <w:r>
         <w:rPr>
           <w:rStyle w:val="BookTitle"/>
-          <w:sz w:val="40"/>
-          <w:szCs w:val="40"/>
+          <w:rFonts w:ascii="Verdana Pro" w:hAnsi="Verdana Pro"/>
+          <w:sz w:val="28"/>
+          <w:szCs w:val="28"/>
         </w:rPr>
         <w:t>Memorandum</w:t>
       </w:r>
@@ -49,27 +51,21 @@
           </w:tcPr>
           <w:p>
             <w:pPr>
-              <w:spacing w:line="360" w:lineRule="auto"/>
-              <w:rPr>
-                <w:rFonts w:ascii="Times New Roman" w:eastAsia="Helvetica Neue" w:hAnsi="Times New Roman" w:cs="Times New Roman"/>
-                <w:sz w:val="24"/>
-                <w:szCs w:val="24"/>
+              <w:spacing w:line="276" w:lineRule="auto"/>
+              <w:rPr>
+                <w:rFonts w:ascii="Verdana Pro" w:eastAsia="Helvetica Neue" w:hAnsi="Verdana Pro" w:cs="Times New Roman"/>
               </w:rPr>
             </w:pPr>
             <w:r>
               <w:rPr>
-                <w:rFonts w:ascii="Times New Roman" w:eastAsia="Helvetica Neue" w:hAnsi="Times New Roman" w:cs="Times New Roman"/>
+                <w:rFonts w:ascii="Verdana Pro" w:eastAsia="Helvetica Neue" w:hAnsi="Verdana Pro" w:cs="Times New Roman"/>
                 <w:b/>
-                <w:sz w:val="24"/>
-                <w:szCs w:val="24"/>
               </w:rPr>
               <w:t>To</w:t>
             </w:r>
             <w:r>
               <w:rPr>
-                <w:rFonts w:ascii="Times New Roman" w:eastAsia="Helvetica Neue" w:hAnsi="Times New Roman" w:cs="Times New Roman"/>
-                <w:sz w:val="24"/>
-                <w:szCs w:val="24"/>
+                <w:rFonts w:ascii="Verdana Pro" w:eastAsia="Helvetica Neue" w:hAnsi="Verdana Pro" w:cs="Times New Roman"/>
               </w:rPr>
               <w:t xml:space="preserve">: </w:t>
             </w:r>
@@ -84,12 +80,10 @@
           </w:tcPr>
           <w:p>
             <w:pPr>
-              <w:spacing w:line="360" w:lineRule="auto"/>
-              <w:rPr>
-                <w:rFonts w:ascii="Times New Roman" w:eastAsia="Helvetica Neue" w:hAnsi="Times New Roman" w:cs="Times New Roman"/>
+              <w:spacing w:line="276" w:lineRule="auto"/>
+              <w:rPr>
+                <w:rFonts w:ascii="Verdana Pro" w:eastAsia="Helvetica Neue" w:hAnsi="Verdana Pro" w:cs="Times New Roman"/>
                 <w:bCs/>
-                <w:sz w:val="24"/>
-                <w:szCs w:val="24"/>
               </w:rPr>
             </w:pPr>
           </w:p>
@@ -102,27 +96,21 @@
           </w:tcPr>
           <w:p>
             <w:pPr>
-              <w:spacing w:line="360" w:lineRule="auto"/>
-              <w:rPr>
-                <w:rFonts w:ascii="Times New Roman" w:eastAsia="Helvetica Neue" w:hAnsi="Times New Roman" w:cs="Times New Roman"/>
-                <w:sz w:val="24"/>
-                <w:szCs w:val="24"/>
+              <w:spacing w:line="276" w:lineRule="auto"/>
+              <w:rPr>
+                <w:rFonts w:ascii="Verdana Pro" w:eastAsia="Helvetica Neue" w:hAnsi="Verdana Pro" w:cs="Times New Roman"/>
               </w:rPr>
             </w:pPr>
             <w:r>
               <w:rPr>
-                <w:rFonts w:ascii="Times New Roman" w:eastAsia="Helvetica Neue" w:hAnsi="Times New Roman" w:cs="Times New Roman"/>
+                <w:rFonts w:ascii="Verdana Pro" w:eastAsia="Helvetica Neue" w:hAnsi="Verdana Pro" w:cs="Times New Roman"/>
                 <w:b/>
-                <w:sz w:val="24"/>
-                <w:szCs w:val="24"/>
               </w:rPr>
               <w:t>From</w:t>
             </w:r>
             <w:r>
               <w:rPr>
-                <w:rFonts w:ascii="Times New Roman" w:eastAsia="Helvetica Neue" w:hAnsi="Times New Roman" w:cs="Times New Roman"/>
-                <w:sz w:val="24"/>
-                <w:szCs w:val="24"/>
+                <w:rFonts w:ascii="Verdana Pro" w:eastAsia="Helvetica Neue" w:hAnsi="Verdana Pro" w:cs="Times New Roman"/>
               </w:rPr>
               <w:t xml:space="preserve">: </w:t>
             </w:r>
@@ -134,19 +122,15 @@
           </w:tcPr>
           <w:p>
             <w:pPr>
-              <w:spacing w:line="360" w:lineRule="auto"/>
-              <w:rPr>
-                <w:rFonts w:ascii="Times New Roman" w:eastAsia="Helvetica Neue" w:hAnsi="Times New Roman" w:cs="Times New Roman"/>
+              <w:spacing w:line="276" w:lineRule="auto"/>
+              <w:rPr>
+                <w:rFonts w:ascii="Verdana Pro" w:eastAsia="Helvetica Neue" w:hAnsi="Verdana Pro" w:cs="Times New Roman"/>
                 <w:b/>
-                <w:sz w:val="24"/>
-                <w:szCs w:val="24"/>
               </w:rPr>
             </w:pPr>
             <w:r>
               <w:rPr>
-                <w:rFonts w:ascii="Times New Roman" w:eastAsia="Helvetica Neue" w:hAnsi="Times New Roman" w:cs="Times New Roman"/>
-                <w:sz w:val="24"/>
-                <w:szCs w:val="24"/>
+                <w:rFonts w:ascii="Verdana Pro" w:eastAsia="Helvetica Neue" w:hAnsi="Verdana Pro" w:cs="Times New Roman"/>
               </w:rPr>
               <w:t>Team #</w:t>
             </w:r>
@@ -160,27 +144,21 @@
           </w:tcPr>
           <w:p>
             <w:pPr>
-              <w:spacing w:line="360" w:lineRule="auto"/>
-              <w:rPr>
-                <w:rFonts w:ascii="Times New Roman" w:eastAsia="Helvetica Neue" w:hAnsi="Times New Roman" w:cs="Times New Roman"/>
-                <w:sz w:val="24"/>
-                <w:szCs w:val="24"/>
+              <w:spacing w:line="276" w:lineRule="auto"/>
+              <w:rPr>
+                <w:rFonts w:ascii="Verdana Pro" w:eastAsia="Helvetica Neue" w:hAnsi="Verdana Pro" w:cs="Times New Roman"/>
               </w:rPr>
             </w:pPr>
             <w:r>
               <w:rPr>
-                <w:rFonts w:ascii="Times New Roman" w:eastAsia="Helvetica Neue" w:hAnsi="Times New Roman" w:cs="Times New Roman"/>
+                <w:rFonts w:ascii="Verdana Pro" w:eastAsia="Helvetica Neue" w:hAnsi="Verdana Pro" w:cs="Times New Roman"/>
                 <w:b/>
-                <w:sz w:val="24"/>
-                <w:szCs w:val="24"/>
               </w:rPr>
               <w:t>Date</w:t>
             </w:r>
             <w:r>
               <w:rPr>
-                <w:rFonts w:ascii="Times New Roman" w:eastAsia="Helvetica Neue" w:hAnsi="Times New Roman" w:cs="Times New Roman"/>
-                <w:sz w:val="24"/>
-                <w:szCs w:val="24"/>
+                <w:rFonts w:ascii="Verdana Pro" w:eastAsia="Helvetica Neue" w:hAnsi="Verdana Pro" w:cs="Times New Roman"/>
               </w:rPr>
               <w:t xml:space="preserve">: </w:t>
             </w:r>
@@ -192,19 +170,15 @@
           </w:tcPr>
           <w:p>
             <w:pPr>
-              <w:spacing w:line="360" w:lineRule="auto"/>
-              <w:rPr>
-                <w:rFonts w:ascii="Times New Roman" w:eastAsia="Helvetica Neue" w:hAnsi="Times New Roman" w:cs="Times New Roman"/>
+              <w:spacing w:line="276" w:lineRule="auto"/>
+              <w:rPr>
+                <w:rFonts w:ascii="Verdana Pro" w:eastAsia="Helvetica Neue" w:hAnsi="Verdana Pro" w:cs="Times New Roman"/>
                 <w:b/>
-                <w:sz w:val="24"/>
-                <w:szCs w:val="24"/>
               </w:rPr>
             </w:pPr>
             <w:r>
               <w:rPr>
-                <w:rFonts w:ascii="Times New Roman" w:eastAsia="Helvetica Neue" w:hAnsi="Times New Roman" w:cs="Times New Roman"/>
-                <w:sz w:val="24"/>
-                <w:szCs w:val="24"/>
+                <w:rFonts w:ascii="Verdana Pro" w:eastAsia="Helvetica Neue" w:hAnsi="Verdana Pro" w:cs="Times New Roman"/>
               </w:rPr>
               <w:t>31 Jan 2026</w:t>
             </w:r>
@@ -221,28 +195,22 @@
           </w:tcPr>
           <w:p>
             <w:pPr>
-              <w:spacing w:line="360" w:lineRule="auto"/>
-              <w:rPr>
-                <w:rFonts w:ascii="Times New Roman" w:eastAsia="Helvetica Neue" w:hAnsi="Times New Roman" w:cs="Times New Roman"/>
+              <w:spacing w:line="276" w:lineRule="auto"/>
+              <w:rPr>
+                <w:rFonts w:ascii="Verdana Pro" w:eastAsia="Helvetica Neue" w:hAnsi="Verdana Pro" w:cs="Times New Roman"/>
                 <w:b/>
-                <w:sz w:val="24"/>
-                <w:szCs w:val="24"/>
               </w:rPr>
             </w:pPr>
             <w:r>
               <w:rPr>
-                <w:rFonts w:ascii="Times New Roman" w:eastAsia="Helvetica Neue" w:hAnsi="Times New Roman" w:cs="Times New Roman"/>
+                <w:rFonts w:ascii="Verdana Pro" w:eastAsia="Helvetica Neue" w:hAnsi="Verdana Pro" w:cs="Times New Roman"/>
                 <w:b/>
-                <w:sz w:val="24"/>
-                <w:szCs w:val="24"/>
               </w:rPr>
               <w:t>Subject</w:t>
             </w:r>
             <w:r>
               <w:rPr>
-                <w:rFonts w:ascii="Times New Roman" w:eastAsia="Helvetica Neue" w:hAnsi="Times New Roman" w:cs="Times New Roman"/>
-                <w:sz w:val="24"/>
-                <w:szCs w:val="24"/>
+                <w:rFonts w:ascii="Verdana Pro" w:eastAsia="Helvetica Neue" w:hAnsi="Verdana Pro" w:cs="Times New Roman"/>
               </w:rPr>
               <w:t>:</w:t>
             </w:r>
@@ -257,18 +225,14 @@
           </w:tcPr>
           <w:p>
             <w:pPr>
-              <w:spacing w:line="360" w:lineRule="auto"/>
-              <w:rPr>
-                <w:rFonts w:ascii="Times New Roman" w:eastAsia="Helvetica Neue" w:hAnsi="Times New Roman" w:cs="Times New Roman"/>
-                <w:sz w:val="24"/>
-                <w:szCs w:val="24"/>
+              <w:spacing w:line="276" w:lineRule="auto"/>
+              <w:rPr>
+                <w:rFonts w:ascii="Verdana Pro" w:eastAsia="Helvetica Neue" w:hAnsi="Verdana Pro" w:cs="Times New Roman"/>
               </w:rPr>
             </w:pPr>
             <w:r>
               <w:rPr>
-                <w:rFonts w:ascii="Times New Roman" w:eastAsia="Helvetica Neue" w:hAnsi="Times New Roman" w:cs="Times New Roman"/>
-                <w:sz w:val="24"/>
-                <w:szCs w:val="24"/>
+                <w:rFonts w:ascii="Verdana Pro" w:eastAsia="Helvetica Neue" w:hAnsi="Verdana Pro" w:cs="Times New Roman"/>
               </w:rPr>
               <w:t>Inject #[NUM] – [TITLE]</w:t>
             </w:r>
@@ -280,74 +244,65 @@
       <w:pPr>
         <w:pStyle w:val="Heading1"/>
         <w:rPr>
-          <w:sz w:val="28"/>
-          <w:szCs w:val="28"/>
+          <w:rFonts w:ascii="Verdana Pro" w:hAnsi="Verdana Pro"/>
+          <w:sz w:val="24"/>
+          <w:szCs w:val="24"/>
         </w:rPr>
       </w:pPr>
       <w:r>
         <w:rPr>
-          <w:sz w:val="28"/>
-          <w:szCs w:val="28"/>
+          <w:rFonts w:ascii="Verdana Pro" w:hAnsi="Verdana Pro"/>
+          <w:sz w:val="24"/>
+          <w:szCs w:val="24"/>
         </w:rPr>
         <w:t xml:space="preserve">1. </w:t>
       </w:r>
       <w:r>
         <w:rPr>
-          <w:sz w:val="28"/>
-          <w:szCs w:val="28"/>
+          <w:rFonts w:ascii="Verdana Pro" w:hAnsi="Verdana Pro"/>
+          <w:sz w:val="24"/>
+          <w:szCs w:val="24"/>
         </w:rPr>
         <w:t xml:space="preserve">Executive Summary </w:t>
       </w:r>
     </w:p>
     <w:p>
       <w:pPr>
-        <w:spacing w:line="360" w:lineRule="auto"/>
-        <w:rPr>
-          <w:sz w:val="32"/>
-          <w:szCs w:val="32"/>
+        <w:rPr>
+          <w:rFonts w:ascii="Verdana Pro" w:hAnsi="Verdana Pro"/>
         </w:rPr>
       </w:pPr>
       <w:r>
         <w:rPr>
-          <w:rFonts w:ascii="Times New Roman" w:eastAsia="Helvetica Neue" w:hAnsi="Times New Roman" w:cs="Times New Roman"/>
-          <w:sz w:val="24"/>
-          <w:szCs w:val="24"/>
+          <w:rFonts w:ascii="Verdana Pro" w:eastAsia="Helvetica Neue" w:hAnsi="Verdana Pro" w:cs="Times New Roman"/>
         </w:rPr>
         <w:t>We have successfully completed the requested task regarding _</w:t>
       </w:r>
       <w:proofErr w:type="gramStart"/>
       <w:r>
         <w:rPr>
-          <w:rFonts w:ascii="Times New Roman" w:eastAsia="Helvetica Neue" w:hAnsi="Times New Roman" w:cs="Times New Roman"/>
-          <w:sz w:val="24"/>
-          <w:szCs w:val="24"/>
+          <w:rFonts w:ascii="Verdana Pro" w:eastAsia="Helvetica Neue" w:hAnsi="Verdana Pro" w:cs="Times New Roman"/>
         </w:rPr>
         <w:t>_ .</w:t>
       </w:r>
       <w:proofErr w:type="gramEnd"/>
       <w:r>
         <w:rPr>
-          <w:rFonts w:ascii="Times New Roman" w:eastAsia="Helvetica Neue" w:hAnsi="Times New Roman" w:cs="Times New Roman"/>
-          <w:sz w:val="24"/>
-          <w:szCs w:val="24"/>
+          <w:rFonts w:ascii="Verdana Pro" w:eastAsia="Helvetica Neue" w:hAnsi="Verdana Pro" w:cs="Times New Roman"/>
         </w:rPr>
         <w:t xml:space="preserve"> This action has secured the network by __</w:t>
       </w:r>
       <w:proofErr w:type="gramStart"/>
       <w:r>
         <w:rPr>
-          <w:rFonts w:ascii="Times New Roman" w:eastAsia="Helvetica Neue" w:hAnsi="Times New Roman" w:cs="Times New Roman"/>
-          <w:sz w:val="24"/>
-          <w:szCs w:val="24"/>
+          <w:rFonts w:ascii="Verdana Pro" w:eastAsia="Helvetica Neue" w:hAnsi="Verdana Pro" w:cs="Times New Roman"/>
         </w:rPr>
         <w:t>_ .</w:t>
       </w:r>
       <w:proofErr w:type="gramEnd"/>
       <w:r>
         <w:rPr>
-          <w:rFonts w:ascii="Times New Roman" w:eastAsia="Helvetica Neue" w:hAnsi="Times New Roman" w:cs="Times New Roman"/>
-          <w:sz w:val="24"/>
-          <w:szCs w:val="24"/>
+          <w:rFonts w:ascii="Verdana Pro" w:eastAsia="Helvetica Neue" w:hAnsi="Verdana Pro" w:cs="Times New Roman"/>
         </w:rPr>
         <w:t xml:space="preserve"> </w:t>
       </w:r>
@@ -357,63 +312,72 @@
         <w:pStyle w:val="Heading1"/>
         <w:ind w:left="432" w:hanging="432"/>
         <w:rPr>
-          <w:sz w:val="28"/>
-          <w:szCs w:val="28"/>
+          <w:rFonts w:ascii="Verdana Pro" w:hAnsi="Verdana Pro"/>
+          <w:sz w:val="24"/>
+          <w:szCs w:val="24"/>
         </w:rPr>
       </w:pPr>
       <w:r>
         <w:rPr>
-          <w:sz w:val="28"/>
-          <w:szCs w:val="28"/>
+          <w:rFonts w:ascii="Verdana Pro" w:hAnsi="Verdana Pro"/>
+          <w:sz w:val="24"/>
+          <w:szCs w:val="24"/>
         </w:rPr>
         <w:t xml:space="preserve">2. </w:t>
       </w:r>
       <w:r>
         <w:rPr>
-          <w:sz w:val="28"/>
-          <w:szCs w:val="28"/>
+          <w:rFonts w:ascii="Verdana Pro" w:hAnsi="Verdana Pro"/>
+          <w:sz w:val="24"/>
+          <w:szCs w:val="24"/>
         </w:rPr>
         <w:t>[</w:t>
       </w:r>
       <w:r>
         <w:rPr>
-          <w:sz w:val="28"/>
-          <w:szCs w:val="28"/>
+          <w:rFonts w:ascii="Verdana Pro" w:hAnsi="Verdana Pro"/>
+          <w:sz w:val="24"/>
+          <w:szCs w:val="24"/>
         </w:rPr>
         <w:t>Network Services</w:t>
       </w:r>
       <w:r>
         <w:rPr>
-          <w:sz w:val="28"/>
-          <w:szCs w:val="28"/>
+          <w:rFonts w:ascii="Verdana Pro" w:hAnsi="Verdana Pro"/>
+          <w:sz w:val="24"/>
+          <w:szCs w:val="24"/>
         </w:rPr>
         <w:t xml:space="preserve"> </w:t>
       </w:r>
       <w:r>
         <w:rPr>
-          <w:sz w:val="28"/>
-          <w:szCs w:val="28"/>
+          <w:rFonts w:ascii="Verdana Pro" w:hAnsi="Verdana Pro"/>
+          <w:sz w:val="24"/>
+          <w:szCs w:val="24"/>
         </w:rPr>
         <w:t>/firewall traffic policy</w:t>
       </w:r>
       <w:r>
         <w:rPr>
-          <w:sz w:val="28"/>
-          <w:szCs w:val="28"/>
+          <w:rFonts w:ascii="Verdana Pro" w:hAnsi="Verdana Pro"/>
+          <w:sz w:val="24"/>
+          <w:szCs w:val="24"/>
         </w:rPr>
         <w:t>/arcitecture overview</w:t>
       </w:r>
       <w:r>
         <w:rPr>
-          <w:sz w:val="28"/>
-          <w:szCs w:val="28"/>
+          <w:rFonts w:ascii="Verdana Pro" w:hAnsi="Verdana Pro"/>
+          <w:sz w:val="24"/>
+          <w:szCs w:val="24"/>
         </w:rPr>
         <w:t>/etc</w:t>
       </w:r>
       <w:r>
         <w:rPr>
-          <w:sz w:val="28"/>
-          <w:szCs w:val="28"/>
+          <w:rFonts w:ascii="Verdana Pro" w:hAnsi="Verdana Pro"/>
+          <w:sz w:val="24"/>
+          <w:szCs w:val="24"/>
         </w:rPr>
         <w:t>]</w:t>
       </w:r>
@@ -421,26 +385,14 @@
     <w:p>
       <w:pPr>
         <w:rPr>
-          <w:rFonts w:ascii="Times New Roman" w:hAnsi="Times New Roman" w:cs="Times New Roman"/>
-          <w:sz w:val="24"/>
-          <w:szCs w:val="24"/>
+          <w:rFonts w:ascii="Verdana Pro" w:hAnsi="Verdana Pro" w:cs="Times New Roman"/>
         </w:rPr>
       </w:pPr>
       <w:r>
         <w:rPr>
-          <w:rFonts w:ascii="Times New Roman" w:hAnsi="Times New Roman" w:cs="Times New Roman"/>
-          <w:sz w:val="24"/>
-          <w:szCs w:val="24"/>
-        </w:rPr>
-        <w:t xml:space="preserve">The following </w:t>
-      </w:r>
-      <w:r>
-        <w:rPr>
-          <w:rFonts w:ascii="Times New Roman" w:hAnsi="Times New Roman" w:cs="Times New Roman"/>
-          <w:sz w:val="24"/>
-          <w:szCs w:val="24"/>
-        </w:rPr>
-        <w:t xml:space="preserve">exceptions have been configured: </w:t>
+          <w:rFonts w:ascii="Verdana Pro" w:hAnsi="Verdana Pro" w:cs="Times New Roman"/>
+        </w:rPr>
+        <w:t xml:space="preserve">The following exceptions have been configured: </w:t>
       </w:r>
     </w:p>
     <w:tbl>
@@ -471,9 +423,9 @@
           </w:tcPr>
           <w:p>
             <w:pPr>
-              <w:spacing w:line="360" w:lineRule="auto"/>
-              <w:rPr>
-                <w:rFonts w:ascii="Times New Roman" w:eastAsia="Helvetica Neue" w:hAnsi="Times New Roman" w:cs="Times New Roman"/>
+              <w:spacing w:line="276" w:lineRule="auto"/>
+              <w:rPr>
+                <w:rFonts w:ascii="Verdana Pro" w:eastAsia="Helvetica Neue" w:hAnsi="Verdana Pro" w:cs="Times New Roman"/>
                 <w:sz w:val="24"/>
                 <w:szCs w:val="24"/>
               </w:rPr>
@@ -490,10 +442,10 @@
           </w:tcPr>
           <w:p>
             <w:pPr>
-              <w:spacing w:line="360" w:lineRule="auto"/>
+              <w:spacing w:line="276" w:lineRule="auto"/>
               <w:cnfStyle w:val="100000000000" w:firstRow="1" w:lastRow="0" w:firstColumn="0" w:lastColumn="0" w:oddVBand="0" w:evenVBand="0" w:oddHBand="0" w:evenHBand="0" w:firstRowFirstColumn="0" w:firstRowLastColumn="0" w:lastRowFirstColumn="0" w:lastRowLastColumn="0"/>
               <w:rPr>
-                <w:rFonts w:ascii="Times New Roman" w:eastAsia="Helvetica Neue" w:hAnsi="Times New Roman" w:cs="Times New Roman"/>
+                <w:rFonts w:ascii="Verdana Pro" w:eastAsia="Helvetica Neue" w:hAnsi="Verdana Pro" w:cs="Times New Roman"/>
                 <w:sz w:val="24"/>
                 <w:szCs w:val="24"/>
               </w:rPr>
@@ -510,10 +462,10 @@
           </w:tcPr>
           <w:p>
             <w:pPr>
-              <w:spacing w:line="360" w:lineRule="auto"/>
+              <w:spacing w:line="276" w:lineRule="auto"/>
               <w:cnfStyle w:val="100000000000" w:firstRow="1" w:lastRow="0" w:firstColumn="0" w:lastColumn="0" w:oddVBand="0" w:evenVBand="0" w:oddHBand="0" w:evenHBand="0" w:firstRowFirstColumn="0" w:firstRowLastColumn="0" w:lastRowFirstColumn="0" w:lastRowLastColumn="0"/>
               <w:rPr>
-                <w:rFonts w:ascii="Times New Roman" w:eastAsia="Helvetica Neue" w:hAnsi="Times New Roman" w:cs="Times New Roman"/>
+                <w:rFonts w:ascii="Verdana Pro" w:eastAsia="Helvetica Neue" w:hAnsi="Verdana Pro" w:cs="Times New Roman"/>
                 <w:sz w:val="24"/>
                 <w:szCs w:val="24"/>
               </w:rPr>
@@ -530,10 +482,10 @@
           </w:tcPr>
           <w:p>
             <w:pPr>
-              <w:spacing w:line="360" w:lineRule="auto"/>
+              <w:spacing w:line="276" w:lineRule="auto"/>
               <w:cnfStyle w:val="100000000000" w:firstRow="1" w:lastRow="0" w:firstColumn="0" w:lastColumn="0" w:oddVBand="0" w:evenVBand="0" w:oddHBand="0" w:evenHBand="0" w:firstRowFirstColumn="0" w:firstRowLastColumn="0" w:lastRowFirstColumn="0" w:lastRowLastColumn="0"/>
               <w:rPr>
-                <w:rFonts w:ascii="Times New Roman" w:eastAsia="Helvetica Neue" w:hAnsi="Times New Roman" w:cs="Times New Roman"/>
+                <w:rFonts w:ascii="Verdana Pro" w:eastAsia="Helvetica Neue" w:hAnsi="Verdana Pro" w:cs="Times New Roman"/>
                 <w:sz w:val="24"/>
                 <w:szCs w:val="24"/>
               </w:rPr>
@@ -550,17 +502,17 @@
           </w:tcPr>
           <w:p>
             <w:pPr>
-              <w:spacing w:line="360" w:lineRule="auto"/>
+              <w:spacing w:line="276" w:lineRule="auto"/>
               <w:cnfStyle w:val="100000000000" w:firstRow="1" w:lastRow="0" w:firstColumn="0" w:lastColumn="0" w:oddVBand="0" w:evenVBand="0" w:oddHBand="0" w:evenHBand="0" w:firstRowFirstColumn="0" w:firstRowLastColumn="0" w:lastRowFirstColumn="0" w:lastRowLastColumn="0"/>
               <w:rPr>
-                <w:rFonts w:ascii="Times New Roman" w:eastAsia="Helvetica Neue" w:hAnsi="Times New Roman" w:cs="Times New Roman"/>
+                <w:rFonts w:ascii="Verdana Pro" w:eastAsia="Helvetica Neue" w:hAnsi="Verdana Pro" w:cs="Times New Roman"/>
                 <w:sz w:val="24"/>
                 <w:szCs w:val="24"/>
               </w:rPr>
             </w:pPr>
             <w:r>
               <w:rPr>
-                <w:rFonts w:ascii="Times New Roman" w:eastAsia="Helvetica Neue" w:hAnsi="Times New Roman" w:cs="Times New Roman"/>
+                <w:rFonts w:ascii="Verdana Pro" w:eastAsia="Helvetica Neue" w:hAnsi="Verdana Pro" w:cs="Times New Roman"/>
                 <w:sz w:val="24"/>
                 <w:szCs w:val="24"/>
               </w:rPr>
@@ -583,9 +535,9 @@
           </w:tcPr>
           <w:p>
             <w:pPr>
-              <w:spacing w:line="360" w:lineRule="auto"/>
-              <w:rPr>
-                <w:rFonts w:ascii="Times New Roman" w:eastAsia="Helvetica Neue" w:hAnsi="Times New Roman" w:cs="Times New Roman"/>
+              <w:spacing w:line="276" w:lineRule="auto"/>
+              <w:rPr>
+                <w:rFonts w:ascii="Verdana Pro" w:eastAsia="Helvetica Neue" w:hAnsi="Verdana Pro" w:cs="Times New Roman"/>
                 <w:sz w:val="24"/>
                 <w:szCs w:val="24"/>
               </w:rPr>
@@ -601,10 +553,10 @@
           </w:tcPr>
           <w:p>
             <w:pPr>
-              <w:spacing w:line="360" w:lineRule="auto"/>
+              <w:spacing w:line="276" w:lineRule="auto"/>
               <w:cnfStyle w:val="000000100000" w:firstRow="0" w:lastRow="0" w:firstColumn="0" w:lastColumn="0" w:oddVBand="0" w:evenVBand="0" w:oddHBand="1" w:evenHBand="0" w:firstRowFirstColumn="0" w:firstRowLastColumn="0" w:lastRowFirstColumn="0" w:lastRowLastColumn="0"/>
               <w:rPr>
-                <w:rFonts w:ascii="Times New Roman" w:eastAsia="Helvetica Neue" w:hAnsi="Times New Roman" w:cs="Times New Roman"/>
+                <w:rFonts w:ascii="Verdana Pro" w:eastAsia="Helvetica Neue" w:hAnsi="Verdana Pro" w:cs="Times New Roman"/>
                 <w:sz w:val="24"/>
                 <w:szCs w:val="24"/>
               </w:rPr>
@@ -620,10 +572,10 @@
           </w:tcPr>
           <w:p>
             <w:pPr>
-              <w:spacing w:line="360" w:lineRule="auto"/>
+              <w:spacing w:line="276" w:lineRule="auto"/>
               <w:cnfStyle w:val="000000100000" w:firstRow="0" w:lastRow="0" w:firstColumn="0" w:lastColumn="0" w:oddVBand="0" w:evenVBand="0" w:oddHBand="1" w:evenHBand="0" w:firstRowFirstColumn="0" w:firstRowLastColumn="0" w:lastRowFirstColumn="0" w:lastRowLastColumn="0"/>
               <w:rPr>
-                <w:rFonts w:ascii="Times New Roman" w:eastAsia="Helvetica Neue" w:hAnsi="Times New Roman" w:cs="Times New Roman"/>
+                <w:rFonts w:ascii="Verdana Pro" w:eastAsia="Helvetica Neue" w:hAnsi="Verdana Pro" w:cs="Times New Roman"/>
                 <w:sz w:val="24"/>
                 <w:szCs w:val="24"/>
               </w:rPr>
@@ -639,10 +591,10 @@
           </w:tcPr>
           <w:p>
             <w:pPr>
-              <w:spacing w:line="360" w:lineRule="auto"/>
+              <w:spacing w:line="276" w:lineRule="auto"/>
               <w:cnfStyle w:val="000000100000" w:firstRow="0" w:lastRow="0" w:firstColumn="0" w:lastColumn="0" w:oddVBand="0" w:evenVBand="0" w:oddHBand="1" w:evenHBand="0" w:firstRowFirstColumn="0" w:firstRowLastColumn="0" w:lastRowFirstColumn="0" w:lastRowLastColumn="0"/>
               <w:rPr>
-                <w:rFonts w:ascii="Times New Roman" w:eastAsia="Helvetica Neue" w:hAnsi="Times New Roman" w:cs="Times New Roman"/>
+                <w:rFonts w:ascii="Verdana Pro" w:eastAsia="Helvetica Neue" w:hAnsi="Verdana Pro" w:cs="Times New Roman"/>
                 <w:sz w:val="24"/>
                 <w:szCs w:val="24"/>
               </w:rPr>
@@ -658,10 +610,10 @@
           </w:tcPr>
           <w:p>
             <w:pPr>
-              <w:spacing w:line="360" w:lineRule="auto"/>
+              <w:spacing w:line="276" w:lineRule="auto"/>
               <w:cnfStyle w:val="000000100000" w:firstRow="0" w:lastRow="0" w:firstColumn="0" w:lastColumn="0" w:oddVBand="0" w:evenVBand="0" w:oddHBand="1" w:evenHBand="0" w:firstRowFirstColumn="0" w:firstRowLastColumn="0" w:lastRowFirstColumn="0" w:lastRowLastColumn="0"/>
               <w:rPr>
-                <w:rFonts w:ascii="Times New Roman" w:eastAsia="Helvetica Neue" w:hAnsi="Times New Roman" w:cs="Times New Roman"/>
+                <w:rFonts w:ascii="Verdana Pro" w:eastAsia="Helvetica Neue" w:hAnsi="Verdana Pro" w:cs="Times New Roman"/>
                 <w:sz w:val="24"/>
                 <w:szCs w:val="24"/>
               </w:rPr>
@@ -677,9 +629,9 @@
           </w:tcPr>
           <w:p>
             <w:pPr>
-              <w:spacing w:line="360" w:lineRule="auto"/>
-              <w:rPr>
-                <w:rFonts w:ascii="Times New Roman" w:eastAsia="Helvetica Neue" w:hAnsi="Times New Roman" w:cs="Times New Roman"/>
+              <w:spacing w:line="276" w:lineRule="auto"/>
+              <w:rPr>
+                <w:rFonts w:ascii="Verdana Pro" w:eastAsia="Helvetica Neue" w:hAnsi="Verdana Pro" w:cs="Times New Roman"/>
                 <w:sz w:val="24"/>
                 <w:szCs w:val="24"/>
               </w:rPr>
@@ -692,10 +644,10 @@
           </w:tcPr>
           <w:p>
             <w:pPr>
-              <w:spacing w:line="360" w:lineRule="auto"/>
+              <w:spacing w:line="276" w:lineRule="auto"/>
               <w:cnfStyle w:val="000000000000" w:firstRow="0" w:lastRow="0" w:firstColumn="0" w:lastColumn="0" w:oddVBand="0" w:evenVBand="0" w:oddHBand="0" w:evenHBand="0" w:firstRowFirstColumn="0" w:firstRowLastColumn="0" w:lastRowFirstColumn="0" w:lastRowLastColumn="0"/>
               <w:rPr>
-                <w:rFonts w:ascii="Times New Roman" w:eastAsia="Helvetica Neue" w:hAnsi="Times New Roman" w:cs="Times New Roman"/>
+                <w:rFonts w:ascii="Verdana Pro" w:eastAsia="Helvetica Neue" w:hAnsi="Verdana Pro" w:cs="Times New Roman"/>
                 <w:sz w:val="24"/>
                 <w:szCs w:val="24"/>
               </w:rPr>
@@ -708,10 +660,10 @@
           </w:tcPr>
           <w:p>
             <w:pPr>
-              <w:spacing w:line="360" w:lineRule="auto"/>
+              <w:spacing w:line="276" w:lineRule="auto"/>
               <w:cnfStyle w:val="000000000000" w:firstRow="0" w:lastRow="0" w:firstColumn="0" w:lastColumn="0" w:oddVBand="0" w:evenVBand="0" w:oddHBand="0" w:evenHBand="0" w:firstRowFirstColumn="0" w:firstRowLastColumn="0" w:lastRowFirstColumn="0" w:lastRowLastColumn="0"/>
               <w:rPr>
-                <w:rFonts w:ascii="Times New Roman" w:eastAsia="Helvetica Neue" w:hAnsi="Times New Roman" w:cs="Times New Roman"/>
+                <w:rFonts w:ascii="Verdana Pro" w:eastAsia="Helvetica Neue" w:hAnsi="Verdana Pro" w:cs="Times New Roman"/>
                 <w:sz w:val="24"/>
                 <w:szCs w:val="24"/>
               </w:rPr>
@@ -724,10 +676,10 @@
           </w:tcPr>
           <w:p>
             <w:pPr>
-              <w:spacing w:line="360" w:lineRule="auto"/>
+              <w:spacing w:line="276" w:lineRule="auto"/>
               <w:cnfStyle w:val="000000000000" w:firstRow="0" w:lastRow="0" w:firstColumn="0" w:lastColumn="0" w:oddVBand="0" w:evenVBand="0" w:oddHBand="0" w:evenHBand="0" w:firstRowFirstColumn="0" w:firstRowLastColumn="0" w:lastRowFirstColumn="0" w:lastRowLastColumn="0"/>
               <w:rPr>
-                <w:rFonts w:ascii="Times New Roman" w:eastAsia="Helvetica Neue" w:hAnsi="Times New Roman" w:cs="Times New Roman"/>
+                <w:rFonts w:ascii="Verdana Pro" w:eastAsia="Helvetica Neue" w:hAnsi="Verdana Pro" w:cs="Times New Roman"/>
                 <w:sz w:val="24"/>
                 <w:szCs w:val="24"/>
               </w:rPr>
@@ -740,10 +692,10 @@
           </w:tcPr>
           <w:p>
             <w:pPr>
-              <w:spacing w:line="360" w:lineRule="auto"/>
+              <w:spacing w:line="276" w:lineRule="auto"/>
               <w:cnfStyle w:val="000000000000" w:firstRow="0" w:lastRow="0" w:firstColumn="0" w:lastColumn="0" w:oddVBand="0" w:evenVBand="0" w:oddHBand="0" w:evenHBand="0" w:firstRowFirstColumn="0" w:firstRowLastColumn="0" w:lastRowFirstColumn="0" w:lastRowLastColumn="0"/>
               <w:rPr>
-                <w:rFonts w:ascii="Times New Roman" w:eastAsia="Helvetica Neue" w:hAnsi="Times New Roman" w:cs="Times New Roman"/>
+                <w:rFonts w:ascii="Verdana Pro" w:eastAsia="Helvetica Neue" w:hAnsi="Verdana Pro" w:cs="Times New Roman"/>
                 <w:sz w:val="24"/>
                 <w:szCs w:val="24"/>
               </w:rPr>
@@ -765,9 +717,9 @@
           </w:tcPr>
           <w:p>
             <w:pPr>
-              <w:spacing w:line="360" w:lineRule="auto"/>
-              <w:rPr>
-                <w:rFonts w:ascii="Times New Roman" w:eastAsia="Helvetica Neue" w:hAnsi="Times New Roman" w:cs="Times New Roman"/>
+              <w:spacing w:line="276" w:lineRule="auto"/>
+              <w:rPr>
+                <w:rFonts w:ascii="Verdana Pro" w:eastAsia="Helvetica Neue" w:hAnsi="Verdana Pro" w:cs="Times New Roman"/>
                 <w:sz w:val="24"/>
                 <w:szCs w:val="24"/>
               </w:rPr>
@@ -783,10 +735,10 @@
           </w:tcPr>
           <w:p>
             <w:pPr>
-              <w:spacing w:line="360" w:lineRule="auto"/>
+              <w:spacing w:line="276" w:lineRule="auto"/>
               <w:cnfStyle w:val="000000100000" w:firstRow="0" w:lastRow="0" w:firstColumn="0" w:lastColumn="0" w:oddVBand="0" w:evenVBand="0" w:oddHBand="1" w:evenHBand="0" w:firstRowFirstColumn="0" w:firstRowLastColumn="0" w:lastRowFirstColumn="0" w:lastRowLastColumn="0"/>
               <w:rPr>
-                <w:rFonts w:ascii="Times New Roman" w:eastAsia="Helvetica Neue" w:hAnsi="Times New Roman" w:cs="Times New Roman"/>
+                <w:rFonts w:ascii="Verdana Pro" w:eastAsia="Helvetica Neue" w:hAnsi="Verdana Pro" w:cs="Times New Roman"/>
                 <w:sz w:val="24"/>
                 <w:szCs w:val="24"/>
               </w:rPr>
@@ -802,10 +754,10 @@
           </w:tcPr>
           <w:p>
             <w:pPr>
-              <w:spacing w:line="360" w:lineRule="auto"/>
+              <w:spacing w:line="276" w:lineRule="auto"/>
               <w:cnfStyle w:val="000000100000" w:firstRow="0" w:lastRow="0" w:firstColumn="0" w:lastColumn="0" w:oddVBand="0" w:evenVBand="0" w:oddHBand="1" w:evenHBand="0" w:firstRowFirstColumn="0" w:firstRowLastColumn="0" w:lastRowFirstColumn="0" w:lastRowLastColumn="0"/>
               <w:rPr>
-                <w:rFonts w:ascii="Times New Roman" w:eastAsia="Helvetica Neue" w:hAnsi="Times New Roman" w:cs="Times New Roman"/>
+                <w:rFonts w:ascii="Verdana Pro" w:eastAsia="Helvetica Neue" w:hAnsi="Verdana Pro" w:cs="Times New Roman"/>
                 <w:sz w:val="24"/>
                 <w:szCs w:val="24"/>
               </w:rPr>
@@ -821,10 +773,10 @@
           </w:tcPr>
           <w:p>
             <w:pPr>
-              <w:spacing w:line="360" w:lineRule="auto"/>
+              <w:spacing w:line="276" w:lineRule="auto"/>
               <w:cnfStyle w:val="000000100000" w:firstRow="0" w:lastRow="0" w:firstColumn="0" w:lastColumn="0" w:oddVBand="0" w:evenVBand="0" w:oddHBand="1" w:evenHBand="0" w:firstRowFirstColumn="0" w:firstRowLastColumn="0" w:lastRowFirstColumn="0" w:lastRowLastColumn="0"/>
               <w:rPr>
-                <w:rFonts w:ascii="Times New Roman" w:eastAsia="Helvetica Neue" w:hAnsi="Times New Roman" w:cs="Times New Roman"/>
+                <w:rFonts w:ascii="Verdana Pro" w:eastAsia="Helvetica Neue" w:hAnsi="Verdana Pro" w:cs="Times New Roman"/>
                 <w:sz w:val="24"/>
                 <w:szCs w:val="24"/>
               </w:rPr>
@@ -840,10 +792,10 @@
           </w:tcPr>
           <w:p>
             <w:pPr>
-              <w:spacing w:line="360" w:lineRule="auto"/>
+              <w:spacing w:line="276" w:lineRule="auto"/>
               <w:cnfStyle w:val="000000100000" w:firstRow="0" w:lastRow="0" w:firstColumn="0" w:lastColumn="0" w:oddVBand="0" w:evenVBand="0" w:oddHBand="1" w:evenHBand="0" w:firstRowFirstColumn="0" w:firstRowLastColumn="0" w:lastRowFirstColumn="0" w:lastRowLastColumn="0"/>
               <w:rPr>
-                <w:rFonts w:ascii="Times New Roman" w:eastAsia="Helvetica Neue" w:hAnsi="Times New Roman" w:cs="Times New Roman"/>
+                <w:rFonts w:ascii="Verdana Pro" w:eastAsia="Helvetica Neue" w:hAnsi="Verdana Pro" w:cs="Times New Roman"/>
                 <w:sz w:val="24"/>
                 <w:szCs w:val="24"/>
               </w:rPr>
@@ -854,9 +806,8 @@
     </w:tbl>
     <w:p>
       <w:pPr>
-        <w:spacing w:line="360" w:lineRule="auto"/>
-        <w:rPr>
-          <w:rFonts w:ascii="Times New Roman" w:eastAsia="Helvetica Neue" w:hAnsi="Times New Roman" w:cs="Times New Roman"/>
+        <w:rPr>
+          <w:rFonts w:ascii="Verdana Pro" w:eastAsia="Helvetica Neue" w:hAnsi="Verdana Pro" w:cs="Times New Roman"/>
           <w:sz w:val="24"/>
           <w:szCs w:val="24"/>
         </w:rPr>
@@ -865,57 +816,47 @@
     <w:p>
       <w:pPr>
         <w:pStyle w:val="Heading1"/>
-        <w:spacing w:line="259" w:lineRule="auto"/>
         <w:ind w:left="432" w:hanging="432"/>
         <w:rPr>
-          <w:rFonts w:asciiTheme="majorHAnsi" w:eastAsiaTheme="majorEastAsia" w:hAnsiTheme="majorHAnsi" w:cstheme="majorBidi"/>
-          <w:sz w:val="28"/>
-          <w:szCs w:val="28"/>
+          <w:rFonts w:ascii="Verdana Pro" w:eastAsiaTheme="majorEastAsia" w:hAnsi="Verdana Pro" w:cstheme="majorBidi"/>
+          <w:sz w:val="24"/>
+          <w:szCs w:val="24"/>
         </w:rPr>
       </w:pPr>
       <w:r>
         <w:rPr>
-          <w:sz w:val="28"/>
-          <w:szCs w:val="28"/>
+          <w:rFonts w:ascii="Verdana Pro" w:hAnsi="Verdana Pro"/>
+          <w:sz w:val="24"/>
+          <w:szCs w:val="24"/>
         </w:rPr>
         <w:t xml:space="preserve">3. </w:t>
       </w:r>
       <w:r>
         <w:rPr>
-          <w:sz w:val="28"/>
-          <w:szCs w:val="28"/>
+          <w:rFonts w:ascii="Verdana Pro" w:hAnsi="Verdana Pro"/>
+          <w:sz w:val="24"/>
+          <w:szCs w:val="24"/>
         </w:rPr>
         <w:t>Verification</w:t>
       </w:r>
       <w:r>
         <w:rPr>
-          <w:sz w:val="28"/>
-          <w:szCs w:val="28"/>
-        </w:rPr>
-        <w:t xml:space="preserve"> </w:t>
-      </w:r>
-      <w:r>
-        <w:rPr>
-          <w:sz w:val="28"/>
-          <w:szCs w:val="28"/>
-        </w:rPr>
-        <w:t>&amp; Evidence</w:t>
+          <w:rFonts w:ascii="Verdana Pro" w:hAnsi="Verdana Pro"/>
+          <w:sz w:val="24"/>
+          <w:szCs w:val="24"/>
+        </w:rPr>
+        <w:t xml:space="preserve"> &amp; Evidence</w:t>
       </w:r>
     </w:p>
     <w:p>
       <w:pPr>
-        <w:spacing w:line="360" w:lineRule="auto"/>
-        <w:rPr>
-          <w:rFonts w:ascii="Times New Roman" w:eastAsia="Helvetica Neue" w:hAnsi="Times New Roman" w:cs="Times New Roman"/>
-          <w:sz w:val="24"/>
-          <w:szCs w:val="24"/>
+        <w:rPr>
+          <w:rFonts w:ascii="Verdana Pro" w:eastAsia="Helvetica Neue" w:hAnsi="Verdana Pro" w:cs="Times New Roman"/>
         </w:rPr>
       </w:pPr>
       <w:r>
         <w:rPr>
-          <w:rFonts w:ascii="Times New Roman" w:eastAsia="Helvetica Neue" w:hAnsi="Times New Roman" w:cs="Times New Roman"/>
-          <w:sz w:val="24"/>
-          <w:szCs w:val="24"/>
+          <w:rFonts w:ascii="Verdana Pro" w:eastAsia="Helvetica Neue" w:hAnsi="Verdana Pro" w:cs="Times New Roman"/>
         </w:rPr>
         <w:t>Please see the [screenshots/logs] below demonstrating the completed task</w:t>
       </w:r>
@@ -1004,28 +945,32 @@
       <w:pPr>
         <w:pStyle w:val="Heading1"/>
         <w:rPr>
-          <w:sz w:val="28"/>
-          <w:szCs w:val="28"/>
+          <w:rFonts w:ascii="Verdana Pro" w:hAnsi="Verdana Pro"/>
+          <w:sz w:val="24"/>
+          <w:szCs w:val="24"/>
         </w:rPr>
       </w:pPr>
       <w:r>
         <w:rPr>
-          <w:sz w:val="28"/>
-          <w:szCs w:val="28"/>
+          <w:rFonts w:ascii="Verdana Pro" w:hAnsi="Verdana Pro"/>
+          <w:sz w:val="24"/>
+          <w:szCs w:val="24"/>
         </w:rPr>
         <w:t xml:space="preserve">4. </w:t>
       </w:r>
       <w:r>
         <w:rPr>
-          <w:sz w:val="28"/>
-          <w:szCs w:val="28"/>
+          <w:rFonts w:ascii="Verdana Pro" w:hAnsi="Verdana Pro"/>
+          <w:sz w:val="24"/>
+          <w:szCs w:val="24"/>
         </w:rPr>
         <w:t>Point of Contact</w:t>
       </w:r>
       <w:r>
         <w:rPr>
-          <w:sz w:val="28"/>
-          <w:szCs w:val="28"/>
+          <w:rFonts w:ascii="Verdana Pro" w:hAnsi="Verdana Pro"/>
+          <w:sz w:val="24"/>
+          <w:szCs w:val="24"/>
         </w:rPr>
         <w:tab/>
       </w:r>
@@ -1033,16 +978,12 @@
     <w:p>
       <w:pPr>
         <w:rPr>
-          <w:rFonts w:ascii="Times New Roman" w:hAnsi="Times New Roman" w:cs="Times New Roman"/>
-          <w:sz w:val="24"/>
-          <w:szCs w:val="24"/>
+          <w:rFonts w:ascii="Verdana Pro" w:hAnsi="Verdana Pro" w:cs="Times New Roman"/>
         </w:rPr>
       </w:pPr>
       <w:r>
         <w:rPr>
-          <w:rFonts w:ascii="Times New Roman" w:hAnsi="Times New Roman" w:cs="Times New Roman"/>
-          <w:sz w:val="24"/>
-          <w:szCs w:val="24"/>
+          <w:rFonts w:ascii="Verdana Pro" w:hAnsi="Verdana Pro" w:cs="Times New Roman"/>
         </w:rPr>
         <w:t xml:space="preserve">We are available to provide further configuration details or logs regarding this task upon request. </w:t>
       </w:r>
@@ -1090,14 +1031,14 @@
     <w:pPr>
       <w:jc w:val="center"/>
       <w:rPr>
-        <w:rFonts w:ascii="Times New Roman" w:eastAsia="Helvetica Neue" w:hAnsi="Times New Roman" w:cs="Times New Roman"/>
+        <w:rFonts w:ascii="Verdana Pro" w:eastAsia="Helvetica Neue" w:hAnsi="Verdana Pro" w:cs="Times New Roman"/>
         <w:sz w:val="24"/>
         <w:szCs w:val="24"/>
       </w:rPr>
     </w:pPr>
     <w:r>
       <w:rPr>
-        <w:rFonts w:ascii="Times New Roman" w:eastAsia="Helvetica Neue" w:hAnsi="Times New Roman" w:cs="Times New Roman"/>
+        <w:rFonts w:ascii="Verdana Pro" w:eastAsia="Helvetica Neue" w:hAnsi="Verdana Pro" w:cs="Times New Roman"/>
         <w:b/>
         <w:color w:val="FF0000"/>
         <w:sz w:val="24"/>
@@ -1107,7 +1048,7 @@
     </w:r>
     <w:r>
       <w:rPr>
-        <w:rFonts w:ascii="Times New Roman" w:eastAsia="Helvetica Neue" w:hAnsi="Times New Roman" w:cs="Times New Roman"/>
+        <w:rFonts w:ascii="Verdana Pro" w:eastAsia="Helvetica Neue" w:hAnsi="Verdana Pro" w:cs="Times New Roman"/>
         <w:b/>
         <w:color w:val="FF0000"/>
         <w:sz w:val="24"/>

</xml_diff>